<commit_message>
observaciones finales Tomas Pardo
</commit_message>
<xml_diff>
--- a/Docs/Observaciones-Lab 3.docx
+++ b/Docs/Observaciones-Lab 3.docx
@@ -173,7 +173,23 @@
           <w:rFonts w:ascii="Dax-Regular" w:hAnsi="Dax-Regular"/>
           <w:lang w:val="es-419"/>
         </w:rPr>
-        <w:t xml:space="preserve">en cuanto al output salen:  estadísticas de cuantos libros se cargaron, las consultas, y filtros. en pocas palabras sale el resultado del proceso del model.   </w:t>
+        <w:t xml:space="preserve">en cuanto al output salen:  estadísticas de cuantos libros se cargaron, las consultas, y filtros. en pocas palabras sale el resultado del proceso del </w:t>
+      </w:r>
+      <w:proofErr w:type="spellStart"/>
+      <w:r>
+        <w:rPr>
+          <w:rFonts w:ascii="Dax-Regular" w:hAnsi="Dax-Regular"/>
+          <w:lang w:val="es-419"/>
+        </w:rPr>
+        <w:t>model</w:t>
+      </w:r>
+      <w:proofErr w:type="spellEnd"/>
+      <w:r>
+        <w:rPr>
+          <w:rFonts w:ascii="Dax-Regular" w:hAnsi="Dax-Regular"/>
+          <w:lang w:val="es-419"/>
+        </w:rPr>
+        <w:t xml:space="preserve">.   </w:t>
       </w:r>
     </w:p>
     <w:p>
@@ -206,6 +222,7 @@
         </w:rPr>
         <w:t xml:space="preserve">¿Cómo se almacenan los datos de </w:t>
       </w:r>
+      <w:proofErr w:type="spellStart"/>
       <w:r>
         <w:rPr>
           <w:rFonts w:ascii="Dax-Regular" w:hAnsi="Dax-Regular"/>
@@ -215,6 +232,7 @@
         </w:rPr>
         <w:t>GoodReads</w:t>
       </w:r>
+      <w:proofErr w:type="spellEnd"/>
       <w:r>
         <w:rPr>
           <w:rFonts w:ascii="Dax-Regular" w:hAnsi="Dax-Regular"/>
@@ -290,17 +308,7 @@
           <w:szCs w:val="21"/>
           <w:lang w:val="es-CO" w:eastAsia="es-CO"/>
         </w:rPr>
-        <w:t xml:space="preserve">  </w:t>
-      </w:r>
-      <w:r>
-        <w:rPr>
-          <w:rFonts w:ascii="Consolas" w:eastAsia="Times New Roman" w:hAnsi="Consolas" w:cs="Times New Roman"/>
-          <w:color w:val="9CDCFE"/>
-          <w:sz w:val="21"/>
-          <w:szCs w:val="21"/>
-          <w:lang w:val="es-CO" w:eastAsia="es-CO"/>
-        </w:rPr>
-        <w:t>catalog</w:t>
+        <w:t xml:space="preserve">  catalog</w:t>
       </w:r>
       <w:r>
         <w:rPr>
@@ -790,7 +798,7 @@
           <w:color w:val="D4D4D4"/>
           <w:sz w:val="21"/>
           <w:szCs w:val="21"/>
-          <w:lang w:val="es-CO" w:eastAsia="es-CO"/>
+          <w:lang w:eastAsia="es-CO"/>
         </w:rPr>
       </w:pPr>
       <w:r>
@@ -809,7 +817,7 @@
           <w:color w:val="9CDCFE"/>
           <w:sz w:val="21"/>
           <w:szCs w:val="21"/>
-          <w:lang w:val="es-CO" w:eastAsia="es-CO"/>
+          <w:lang w:eastAsia="es-CO"/>
         </w:rPr>
         <w:t>cmpfunction</w:t>
       </w:r>
@@ -819,7 +827,7 @@
           <w:color w:val="D4D4D4"/>
           <w:sz w:val="21"/>
           <w:szCs w:val="21"/>
-          <w:lang w:val="es-CO" w:eastAsia="es-CO"/>
+          <w:lang w:eastAsia="es-CO"/>
         </w:rPr>
         <w:t>=</w:t>
       </w:r>
@@ -829,7 +837,7 @@
           <w:color w:val="DCDCAA"/>
           <w:sz w:val="21"/>
           <w:szCs w:val="21"/>
-          <w:lang w:val="es-CO" w:eastAsia="es-CO"/>
+          <w:lang w:eastAsia="es-CO"/>
         </w:rPr>
         <w:t>compareauthors</w:t>
       </w:r>
@@ -839,7 +847,7 @@
           <w:color w:val="D4D4D4"/>
           <w:sz w:val="21"/>
           <w:szCs w:val="21"/>
-          <w:lang w:val="es-CO" w:eastAsia="es-CO"/>
+          <w:lang w:eastAsia="es-CO"/>
         </w:rPr>
         <w:t>)</w:t>
       </w:r>
@@ -976,7 +984,7 @@
           <w:color w:val="D4D4D4"/>
           <w:sz w:val="21"/>
           <w:szCs w:val="21"/>
-          <w:lang w:val="es-CO" w:eastAsia="es-CO"/>
+          <w:lang w:eastAsia="es-CO"/>
         </w:rPr>
       </w:pPr>
       <w:r>
@@ -995,7 +1003,7 @@
           <w:color w:val="9CDCFE"/>
           <w:sz w:val="21"/>
           <w:szCs w:val="21"/>
-          <w:lang w:val="es-CO" w:eastAsia="es-CO"/>
+          <w:lang w:eastAsia="es-CO"/>
         </w:rPr>
         <w:t>cmpfunction</w:t>
       </w:r>
@@ -1005,7 +1013,7 @@
           <w:color w:val="D4D4D4"/>
           <w:sz w:val="21"/>
           <w:szCs w:val="21"/>
-          <w:lang w:val="es-CO" w:eastAsia="es-CO"/>
+          <w:lang w:eastAsia="es-CO"/>
         </w:rPr>
         <w:t>=</w:t>
       </w:r>
@@ -1015,7 +1023,7 @@
           <w:color w:val="DCDCAA"/>
           <w:sz w:val="21"/>
           <w:szCs w:val="21"/>
-          <w:lang w:val="es-CO" w:eastAsia="es-CO"/>
+          <w:lang w:eastAsia="es-CO"/>
         </w:rPr>
         <w:t>comparetagnames</w:t>
       </w:r>
@@ -1025,7 +1033,7 @@
           <w:color w:val="D4D4D4"/>
           <w:sz w:val="21"/>
           <w:szCs w:val="21"/>
-          <w:lang w:val="es-CO" w:eastAsia="es-CO"/>
+          <w:lang w:eastAsia="es-CO"/>
         </w:rPr>
         <w:t>)</w:t>
       </w:r>
@@ -1340,7 +1348,23 @@
           <w:rFonts w:ascii="Dax-Regular" w:hAnsi="Dax-Regular"/>
           <w:lang w:val="es-419"/>
         </w:rPr>
-        <w:t xml:space="preserve">¿Cuáles son las funciones que comunican el el </w:t>
+        <w:t xml:space="preserve">¿Cuáles son las funciones que comunican el </w:t>
+      </w:r>
+      <w:proofErr w:type="spellStart"/>
+      <w:r>
+        <w:rPr>
+          <w:rFonts w:ascii="Dax-Regular" w:hAnsi="Dax-Regular"/>
+          <w:lang w:val="es-419"/>
+        </w:rPr>
+        <w:t>el</w:t>
+      </w:r>
+      <w:proofErr w:type="spellEnd"/>
+      <w:r>
+        <w:rPr>
+          <w:rFonts w:ascii="Dax-Regular" w:hAnsi="Dax-Regular"/>
+          <w:lang w:val="es-419"/>
+        </w:rPr>
+        <w:t xml:space="preserve"> </w:t>
       </w:r>
       <w:r>
         <w:rPr>
@@ -1385,77 +1409,84 @@
           <w:rFonts w:ascii="Dax-Regular" w:hAnsi="Dax-Regular"/>
         </w:rPr>
       </w:pPr>
-      <w:r>
-        <w:rPr>
-          <w:rFonts w:ascii="Dax-Regular" w:hAnsi="Dax-Regular"/>
-        </w:rPr>
-        <w:t>initCatalog()</w:t>
-      </w:r>
-      <w:r>
-        <w:rPr>
-          <w:rFonts w:ascii="Dax-Regular" w:hAnsi="Dax-Regular"/>
-        </w:rPr>
-        <w:t xml:space="preserve">, </w:t>
-      </w:r>
-      <w:r>
-        <w:rPr>
-          <w:rFonts w:ascii="Dax-Regular" w:hAnsi="Dax-Regular"/>
-        </w:rPr>
-        <w:t>loadData()</w:t>
-      </w:r>
-      <w:r>
-        <w:rPr>
-          <w:rFonts w:ascii="Dax-Regular" w:hAnsi="Dax-Regular"/>
-        </w:rPr>
-        <w:t xml:space="preserve">, </w:t>
-      </w:r>
+      <w:proofErr w:type="spellStart"/>
+      <w:proofErr w:type="gramStart"/>
+      <w:r>
+        <w:rPr>
+          <w:rFonts w:ascii="Dax-Regular" w:hAnsi="Dax-Regular"/>
+        </w:rPr>
+        <w:t>initCatalog</w:t>
+      </w:r>
+      <w:proofErr w:type="spellEnd"/>
+      <w:r>
+        <w:rPr>
+          <w:rFonts w:ascii="Dax-Regular" w:hAnsi="Dax-Regular"/>
+        </w:rPr>
+        <w:t>(</w:t>
+      </w:r>
+      <w:proofErr w:type="gramEnd"/>
+      <w:r>
+        <w:rPr>
+          <w:rFonts w:ascii="Dax-Regular" w:hAnsi="Dax-Regular"/>
+        </w:rPr>
+        <w:t xml:space="preserve">), </w:t>
+      </w:r>
+      <w:proofErr w:type="spellStart"/>
+      <w:r>
+        <w:rPr>
+          <w:rFonts w:ascii="Dax-Regular" w:hAnsi="Dax-Regular"/>
+        </w:rPr>
+        <w:t>loadData</w:t>
+      </w:r>
+      <w:proofErr w:type="spellEnd"/>
+      <w:r>
+        <w:rPr>
+          <w:rFonts w:ascii="Dax-Regular" w:hAnsi="Dax-Regular"/>
+        </w:rPr>
+        <w:t xml:space="preserve">(), </w:t>
+      </w:r>
+      <w:proofErr w:type="spellStart"/>
       <w:r>
         <w:rPr>
           <w:rFonts w:ascii="Dax-Regular" w:hAnsi="Dax-Regular"/>
         </w:rPr>
         <w:t>getBestBooks</w:t>
       </w:r>
+      <w:proofErr w:type="spellEnd"/>
       <w:r>
         <w:rPr>
           <w:rFonts w:ascii="Dax-Regular" w:hAnsi="Dax-Regular"/>
         </w:rPr>
         <w:t xml:space="preserve">(), </w:t>
       </w:r>
+      <w:proofErr w:type="spellStart"/>
       <w:r>
         <w:rPr>
           <w:rFonts w:ascii="Dax-Regular" w:hAnsi="Dax-Regular"/>
         </w:rPr>
         <w:t>getBooksByAuthor</w:t>
       </w:r>
+      <w:proofErr w:type="spellEnd"/>
       <w:r>
         <w:rPr>
           <w:rFonts w:ascii="Dax-Regular" w:hAnsi="Dax-Regular"/>
         </w:rPr>
         <w:t xml:space="preserve">(), </w:t>
       </w:r>
+      <w:proofErr w:type="spellStart"/>
       <w:r>
         <w:rPr>
           <w:rFonts w:ascii="Dax-Regular" w:hAnsi="Dax-Regular"/>
         </w:rPr>
         <w:t>countBooksByTag</w:t>
       </w:r>
+      <w:proofErr w:type="spellEnd"/>
       <w:r>
         <w:rPr>
           <w:rFonts w:ascii="Dax-Regular" w:hAnsi="Dax-Regular"/>
         </w:rPr>
         <w:t>()</w:t>
       </w:r>
-    </w:p>
-    <w:p>
-      <w:pPr>
-        <w:pStyle w:val="ListParagraph"/>
-        <w:spacing w:after="0"/>
-        <w:ind w:left="360"/>
-        <w:jc w:val="both"/>
-        <w:rPr>
-          <w:rFonts w:ascii="Dax-Regular" w:hAnsi="Dax-Regular"/>
-        </w:rPr>
-      </w:pPr>
     </w:p>
     <w:p>
       <w:pPr>
@@ -1493,8 +1524,143 @@
           <w:rFonts w:ascii="Dax-Regular" w:hAnsi="Dax-Regular"/>
           <w:lang w:val="es-419"/>
         </w:rPr>
-        <w:t>Con la función newList(), que recibe como parámetros el tipo de lista, basicamete lo que realiza esta función es destinar una espacio de la memoria del computador y se la distribuye según sus parámetros.</w:t>
-      </w:r>
+        <w:t xml:space="preserve">Con la función </w:t>
+      </w:r>
+      <w:proofErr w:type="spellStart"/>
+      <w:proofErr w:type="gramStart"/>
+      <w:r>
+        <w:rPr>
+          <w:rFonts w:ascii="Dax-Regular" w:hAnsi="Dax-Regular"/>
+          <w:lang w:val="es-419"/>
+        </w:rPr>
+        <w:t>newList</w:t>
+      </w:r>
+      <w:proofErr w:type="spellEnd"/>
+      <w:r>
+        <w:rPr>
+          <w:rFonts w:ascii="Dax-Regular" w:hAnsi="Dax-Regular"/>
+          <w:lang w:val="es-419"/>
+        </w:rPr>
+        <w:t>(</w:t>
+      </w:r>
+      <w:proofErr w:type="gramEnd"/>
+      <w:r>
+        <w:rPr>
+          <w:rFonts w:ascii="Dax-Regular" w:hAnsi="Dax-Regular"/>
+          <w:lang w:val="es-419"/>
+        </w:rPr>
+        <w:t>), que recibe como parámetros el tipo de lista,</w:t>
+      </w:r>
+      <w:r>
+        <w:rPr>
+          <w:rFonts w:ascii="Dax-Regular" w:hAnsi="Dax-Regular"/>
+          <w:lang w:val="es-419"/>
+        </w:rPr>
+        <w:t xml:space="preserve"> funcionan de manera parecida, crean un diccionario vacío, si se escoger </w:t>
+      </w:r>
+      <w:proofErr w:type="spellStart"/>
+      <w:r>
+        <w:rPr>
+          <w:rFonts w:ascii="Dax-Regular" w:hAnsi="Dax-Regular"/>
+          <w:lang w:val="es-419"/>
+        </w:rPr>
+        <w:t>arraylist</w:t>
+      </w:r>
+      <w:proofErr w:type="spellEnd"/>
+      <w:r>
+        <w:rPr>
+          <w:rFonts w:ascii="Dax-Regular" w:hAnsi="Dax-Regular"/>
+          <w:lang w:val="es-419"/>
+        </w:rPr>
+        <w:t xml:space="preserve">, hay elementos que se guardan en una lista,  si se  escoge </w:t>
+      </w:r>
+      <w:proofErr w:type="spellStart"/>
+      <w:r>
+        <w:rPr>
+          <w:rFonts w:ascii="Dax-Regular" w:hAnsi="Dax-Regular"/>
+          <w:lang w:val="es-419"/>
+        </w:rPr>
+        <w:t>linkedlist</w:t>
+      </w:r>
+      <w:proofErr w:type="spellEnd"/>
+      <w:r>
+        <w:rPr>
+          <w:rFonts w:ascii="Dax-Regular" w:hAnsi="Dax-Regular"/>
+          <w:lang w:val="es-419"/>
+        </w:rPr>
+        <w:t xml:space="preserve">, en el diccionario se encuentra un </w:t>
+      </w:r>
+      <w:proofErr w:type="spellStart"/>
+      <w:r>
+        <w:rPr>
+          <w:rFonts w:ascii="Dax-Regular" w:hAnsi="Dax-Regular"/>
+          <w:lang w:val="es-419"/>
+        </w:rPr>
+        <w:t>first</w:t>
+      </w:r>
+      <w:proofErr w:type="spellEnd"/>
+      <w:r>
+        <w:rPr>
+          <w:rFonts w:ascii="Dax-Regular" w:hAnsi="Dax-Regular"/>
+          <w:lang w:val="es-419"/>
+        </w:rPr>
+        <w:t xml:space="preserve"> y un </w:t>
+      </w:r>
+      <w:proofErr w:type="spellStart"/>
+      <w:r>
+        <w:rPr>
+          <w:rFonts w:ascii="Dax-Regular" w:hAnsi="Dax-Regular"/>
+          <w:lang w:val="es-419"/>
+        </w:rPr>
+        <w:t>last</w:t>
+      </w:r>
+      <w:proofErr w:type="spellEnd"/>
+      <w:r>
+        <w:rPr>
+          <w:rFonts w:ascii="Dax-Regular" w:hAnsi="Dax-Regular"/>
+          <w:lang w:val="es-419"/>
+        </w:rPr>
+        <w:t xml:space="preserve">  , </w:t>
+      </w:r>
+      <w:r>
+        <w:rPr>
+          <w:rFonts w:ascii="Dax-Regular" w:hAnsi="Dax-Regular"/>
+          <w:lang w:val="es-419"/>
+        </w:rPr>
+        <w:t xml:space="preserve"> </w:t>
+      </w:r>
+      <w:r>
+        <w:rPr>
+          <w:rFonts w:ascii="Dax-Regular" w:hAnsi="Dax-Regular"/>
+          <w:lang w:val="es-419"/>
+        </w:rPr>
+        <w:t>básicamente</w:t>
+      </w:r>
+      <w:r>
+        <w:rPr>
+          <w:rFonts w:ascii="Dax-Regular" w:hAnsi="Dax-Regular"/>
+          <w:lang w:val="es-419"/>
+        </w:rPr>
+        <w:t xml:space="preserve"> lo que realiza esta función es destinar una espacio de la memoria del computador y se la distribuye según sus parámetr</w:t>
+      </w:r>
+      <w:r>
+        <w:rPr>
+          <w:rFonts w:ascii="Dax-Regular" w:hAnsi="Dax-Regular"/>
+          <w:lang w:val="es-419"/>
+        </w:rPr>
+        <w:t>o.</w:t>
+      </w:r>
+    </w:p>
+    <w:p>
+      <w:pPr>
+        <w:pStyle w:val="ListParagraph"/>
+        <w:ind w:left="360"/>
+        <w:jc w:val="both"/>
+        <w:rPr>
+          <w:rFonts w:ascii="Dax-Regular" w:hAnsi="Dax-Regular"/>
+          <w:lang w:val="es-419"/>
+        </w:rPr>
+      </w:pPr>
     </w:p>
     <w:p>
       <w:pPr>
@@ -1516,6 +1682,7 @@
         </w:rPr>
         <w:t xml:space="preserve">¿Qué hace el parámetro </w:t>
       </w:r>
+      <w:proofErr w:type="spellStart"/>
       <w:r>
         <w:rPr>
           <w:rFonts w:ascii="Consolas" w:hAnsi="Consolas"/>
@@ -1523,7 +1690,37 @@
           <w:iCs/>
           <w:lang w:val="es-419"/>
         </w:rPr>
-        <w:t xml:space="preserve">cmpfunction=None </w:t>
+        <w:t>cmpfunction</w:t>
+      </w:r>
+      <w:proofErr w:type="spellEnd"/>
+      <w:r>
+        <w:rPr>
+          <w:rFonts w:ascii="Consolas" w:hAnsi="Consolas"/>
+          <w:b/>
+          <w:iCs/>
+          <w:lang w:val="es-419"/>
+        </w:rPr>
+        <w:t>=</w:t>
+      </w:r>
+      <w:proofErr w:type="spellStart"/>
+      <w:r>
+        <w:rPr>
+          <w:rFonts w:ascii="Consolas" w:hAnsi="Consolas"/>
+          <w:b/>
+          <w:iCs/>
+          <w:lang w:val="es-419"/>
+        </w:rPr>
+        <w:t>None</w:t>
+      </w:r>
+      <w:proofErr w:type="spellEnd"/>
+      <w:r>
+        <w:rPr>
+          <w:rFonts w:ascii="Consolas" w:hAnsi="Consolas"/>
+          <w:b/>
+          <w:iCs/>
+          <w:lang w:val="es-419"/>
+        </w:rPr>
+        <w:t xml:space="preserve"> </w:t>
       </w:r>
       <w:r>
         <w:rPr>
@@ -1532,6 +1729,8 @@
         </w:rPr>
         <w:t xml:space="preserve">en la función </w:t>
       </w:r>
+      <w:proofErr w:type="spellStart"/>
+      <w:proofErr w:type="gramStart"/>
       <w:r>
         <w:rPr>
           <w:rFonts w:ascii="Consolas" w:hAnsi="Consolas"/>
@@ -1539,7 +1738,27 @@
           <w:bCs/>
           <w:lang w:val="es-419"/>
         </w:rPr>
-        <w:t>newList()</w:t>
+        <w:t>newList</w:t>
+      </w:r>
+      <w:proofErr w:type="spellEnd"/>
+      <w:r>
+        <w:rPr>
+          <w:rFonts w:ascii="Consolas" w:hAnsi="Consolas"/>
+          <w:b/>
+          <w:bCs/>
+          <w:lang w:val="es-419"/>
+        </w:rPr>
+        <w:t>(</w:t>
+      </w:r>
+      <w:proofErr w:type="gramEnd"/>
+      <w:r>
+        <w:rPr>
+          <w:rFonts w:ascii="Consolas" w:hAnsi="Consolas"/>
+          <w:b/>
+          <w:bCs/>
+          <w:lang w:val="es-419"/>
+        </w:rPr>
+        <w:t>)</w:t>
       </w:r>
       <w:r>
         <w:rPr>
@@ -1548,6 +1767,153 @@
         </w:rPr>
         <w:t>?</w:t>
       </w:r>
+    </w:p>
+    <w:p>
+      <w:pPr>
+        <w:pStyle w:val="ListParagraph"/>
+        <w:ind w:left="360"/>
+        <w:jc w:val="both"/>
+        <w:rPr>
+          <w:rFonts w:ascii="Dax-Regular" w:hAnsi="Dax-Regular"/>
+          <w:lang w:val="es-419"/>
+        </w:rPr>
+      </w:pPr>
+    </w:p>
+    <w:p>
+      <w:pPr>
+        <w:pStyle w:val="ListParagraph"/>
+        <w:ind w:left="360"/>
+        <w:jc w:val="both"/>
+        <w:rPr>
+          <w:rFonts w:ascii="Dax-Regular" w:hAnsi="Dax-Regular"/>
+          <w:lang w:val="es-CO"/>
+        </w:rPr>
+      </w:pPr>
+      <w:r>
+        <w:rPr>
+          <w:rFonts w:ascii="Dax-Regular" w:hAnsi="Dax-Regular"/>
+          <w:lang w:val="es-419"/>
+        </w:rPr>
+        <w:t xml:space="preserve">Los que hace el parámetro, es requerir una función que compara los objetos de la lista, </w:t>
+      </w:r>
+      <w:proofErr w:type="gramStart"/>
+      <w:r>
+        <w:rPr>
+          <w:rFonts w:ascii="Dax-Regular" w:hAnsi="Dax-Regular"/>
+          <w:lang w:val="es-419"/>
+        </w:rPr>
+        <w:t>en  el</w:t>
+      </w:r>
+      <w:proofErr w:type="gramEnd"/>
+      <w:r>
+        <w:rPr>
+          <w:rFonts w:ascii="Dax-Regular" w:hAnsi="Dax-Regular"/>
+          <w:lang w:val="es-419"/>
+        </w:rPr>
+        <w:t xml:space="preserve"> ejemplo de </w:t>
+      </w:r>
+      <w:proofErr w:type="spellStart"/>
+      <w:r>
+        <w:rPr>
+          <w:rFonts w:ascii="Dax-Regular" w:hAnsi="Dax-Regular"/>
+          <w:lang w:val="es-419"/>
+        </w:rPr>
+        <w:t>goodreads</w:t>
+      </w:r>
+      <w:proofErr w:type="spellEnd"/>
+      <w:r>
+        <w:rPr>
+          <w:rFonts w:ascii="Dax-Regular" w:hAnsi="Dax-Regular"/>
+          <w:lang w:val="es-419"/>
+        </w:rPr>
+        <w:t xml:space="preserve">  se utiliza funciones como </w:t>
+      </w:r>
+      <w:proofErr w:type="spellStart"/>
+      <w:r>
+        <w:rPr>
+          <w:rFonts w:ascii="Dax-Regular" w:hAnsi="Dax-Regular"/>
+          <w:lang w:val="es-419"/>
+        </w:rPr>
+        <w:t>compareratings</w:t>
+      </w:r>
+      <w:proofErr w:type="spellEnd"/>
+      <w:r>
+        <w:rPr>
+          <w:rFonts w:ascii="Dax-Regular" w:hAnsi="Dax-Regular"/>
+          <w:lang w:val="es-419"/>
+        </w:rPr>
+        <w:t xml:space="preserve">(), si no hay </w:t>
+      </w:r>
+      <w:r>
+        <w:rPr>
+          <w:rFonts w:ascii="Dax-Regular" w:hAnsi="Dax-Regular"/>
+          <w:lang w:val="es-419"/>
+        </w:rPr>
+        <w:t>función</w:t>
+      </w:r>
+      <w:r>
+        <w:rPr>
+          <w:rFonts w:ascii="Dax-Regular" w:hAnsi="Dax-Regular"/>
+          <w:lang w:val="es-419"/>
+        </w:rPr>
+        <w:t xml:space="preserve"> de comparación, se utilizara la que la librería tiene por defecto, no obstante se tiene que incluir </w:t>
+      </w:r>
+      <w:r>
+        <w:rPr>
+          <w:rFonts w:ascii="Dax-Regular" w:hAnsi="Dax-Regular"/>
+          <w:lang w:val="es-419"/>
+        </w:rPr>
+        <w:t xml:space="preserve">un valor para </w:t>
+      </w:r>
+      <w:proofErr w:type="spellStart"/>
+      <w:r>
+        <w:rPr>
+          <w:rFonts w:ascii="Dax-Regular" w:hAnsi="Dax-Regular"/>
+          <w:lang w:val="es-419"/>
+        </w:rPr>
+        <w:t>key</w:t>
+      </w:r>
+      <w:proofErr w:type="spellEnd"/>
+      <w:r>
+        <w:rPr>
+          <w:rFonts w:ascii="Dax-Regular" w:hAnsi="Dax-Regular"/>
+          <w:lang w:val="es-419"/>
+        </w:rPr>
+        <w:t>.</w:t>
+      </w:r>
+    </w:p>
+    <w:p>
+      <w:pPr>
+        <w:pStyle w:val="ListParagraph"/>
+        <w:ind w:left="360"/>
+        <w:jc w:val="both"/>
+        <w:rPr>
+          <w:rFonts w:ascii="Dax-Regular" w:hAnsi="Dax-Regular"/>
+          <w:lang w:val="es-CO"/>
+        </w:rPr>
+      </w:pPr>
+    </w:p>
+    <w:p>
+      <w:pPr>
+        <w:pStyle w:val="ListParagraph"/>
+        <w:ind w:left="360"/>
+        <w:jc w:val="both"/>
+        <w:rPr>
+          <w:rFonts w:ascii="Dax-Regular" w:hAnsi="Dax-Regular"/>
+          <w:lang w:val="es-419"/>
+        </w:rPr>
+      </w:pPr>
+    </w:p>
+    <w:p>
+      <w:pPr>
+        <w:pStyle w:val="ListParagraph"/>
+        <w:ind w:left="360"/>
+        <w:jc w:val="both"/>
+        <w:rPr>
+          <w:rFonts w:ascii="Dax-Regular" w:hAnsi="Dax-Regular"/>
+          <w:lang w:val="es-419"/>
+        </w:rPr>
+      </w:pPr>
     </w:p>
     <w:p>
       <w:pPr>
@@ -1567,8 +1933,26 @@
           <w:rFonts w:ascii="Dax-Regular" w:hAnsi="Dax-Regular"/>
           <w:lang w:val="es-419"/>
         </w:rPr>
-        <w:t xml:space="preserve">¿Qué hace la funció </w:t>
-      </w:r>
+        <w:t xml:space="preserve">¿Qué hace la </w:t>
+      </w:r>
+      <w:proofErr w:type="spellStart"/>
+      <w:r>
+        <w:rPr>
+          <w:rFonts w:ascii="Dax-Regular" w:hAnsi="Dax-Regular"/>
+          <w:lang w:val="es-419"/>
+        </w:rPr>
+        <w:t>funció</w:t>
+      </w:r>
+      <w:proofErr w:type="spellEnd"/>
+      <w:r>
+        <w:rPr>
+          <w:rFonts w:ascii="Dax-Regular" w:hAnsi="Dax-Regular"/>
+          <w:lang w:val="es-419"/>
+        </w:rPr>
+        <w:t xml:space="preserve"> </w:t>
+      </w:r>
+      <w:proofErr w:type="spellStart"/>
+      <w:proofErr w:type="gramStart"/>
       <w:r>
         <w:rPr>
           <w:rFonts w:ascii="Consolas" w:hAnsi="Consolas"/>
@@ -1576,7 +1960,27 @@
           <w:iCs/>
           <w:lang w:val="es-419"/>
         </w:rPr>
-        <w:t>addLast()</w:t>
+        <w:t>addLast</w:t>
+      </w:r>
+      <w:proofErr w:type="spellEnd"/>
+      <w:r>
+        <w:rPr>
+          <w:rFonts w:ascii="Consolas" w:hAnsi="Consolas"/>
+          <w:b/>
+          <w:iCs/>
+          <w:lang w:val="es-419"/>
+        </w:rPr>
+        <w:t>(</w:t>
+      </w:r>
+      <w:proofErr w:type="gramEnd"/>
+      <w:r>
+        <w:rPr>
+          <w:rFonts w:ascii="Consolas" w:hAnsi="Consolas"/>
+          <w:b/>
+          <w:iCs/>
+          <w:lang w:val="es-419"/>
+        </w:rPr>
+        <w:t>)</w:t>
       </w:r>
       <w:r>
         <w:rPr>
@@ -1585,6 +1989,112 @@
         </w:rPr>
         <w:t>?</w:t>
       </w:r>
+    </w:p>
+    <w:p>
+      <w:pPr>
+        <w:pStyle w:val="ListParagraph"/>
+        <w:ind w:left="360"/>
+        <w:jc w:val="both"/>
+        <w:rPr>
+          <w:rFonts w:ascii="Dax-Regular" w:hAnsi="Dax-Regular"/>
+          <w:lang w:val="es-419"/>
+        </w:rPr>
+      </w:pPr>
+      <w:r>
+        <w:rPr>
+          <w:rFonts w:ascii="Dax-Regular" w:hAnsi="Dax-Regular"/>
+          <w:lang w:val="es-419"/>
+        </w:rPr>
+        <w:t xml:space="preserve">Se agrega un elemento a la última posición de la lista, y el </w:t>
+      </w:r>
+      <w:proofErr w:type="spellStart"/>
+      <w:proofErr w:type="gramStart"/>
+      <w:r>
+        <w:rPr>
+          <w:rFonts w:ascii="Dax-Regular" w:hAnsi="Dax-Regular"/>
+          <w:lang w:val="es-419"/>
+        </w:rPr>
+        <w:t>size</w:t>
+      </w:r>
+      <w:proofErr w:type="spellEnd"/>
+      <w:r>
+        <w:rPr>
+          <w:rFonts w:ascii="Dax-Regular" w:hAnsi="Dax-Regular"/>
+          <w:lang w:val="es-419"/>
+        </w:rPr>
+        <w:t xml:space="preserve">  aumenta</w:t>
+      </w:r>
+      <w:proofErr w:type="gramEnd"/>
+      <w:r>
+        <w:rPr>
+          <w:rFonts w:ascii="Dax-Regular" w:hAnsi="Dax-Regular"/>
+          <w:lang w:val="es-419"/>
+        </w:rPr>
+        <w:t xml:space="preserve"> en uno.</w:t>
+      </w:r>
+    </w:p>
+    <w:p>
+      <w:pPr>
+        <w:pStyle w:val="ListParagraph"/>
+        <w:ind w:left="360"/>
+        <w:jc w:val="both"/>
+        <w:rPr>
+          <w:rFonts w:ascii="Dax-Regular" w:hAnsi="Dax-Regular"/>
+          <w:lang w:val="es-419"/>
+        </w:rPr>
+      </w:pPr>
+      <w:r>
+        <w:rPr>
+          <w:rFonts w:ascii="Dax-Regular" w:hAnsi="Dax-Regular"/>
+          <w:lang w:val="es-419"/>
+        </w:rPr>
+        <w:drawing>
+          <wp:inline distT="0" distB="0" distL="0" distR="0" wp14:anchorId="545B6508" wp14:editId="513FC816">
+            <wp:extent cx="3901778" cy="1066892"/>
+            <wp:effectExtent l="0" t="0" r="3810" b="0"/>
+            <wp:docPr id="1" name="Picture 1" descr="Text&#10;&#10;Description automatically generated with medium confidence"/>
+            <wp:cNvGraphicFramePr>
+              <a:graphicFrameLocks xmlns:a="http://schemas.openxmlformats.org/drawingml/2006/main" noChangeAspect="1"/>
+            </wp:cNvGraphicFramePr>
+            <a:graphic xmlns:a="http://schemas.openxmlformats.org/drawingml/2006/main">
+              <a:graphicData uri="http://schemas.openxmlformats.org/drawingml/2006/picture">
+                <pic:pic xmlns:pic="http://schemas.openxmlformats.org/drawingml/2006/picture">
+                  <pic:nvPicPr>
+                    <pic:cNvPr id="1" name="Picture 1" descr="Text&#10;&#10;Description automatically generated with medium confidence"/>
+                    <pic:cNvPicPr/>
+                  </pic:nvPicPr>
+                  <pic:blipFill>
+                    <a:blip r:embed="rId8"/>
+                    <a:stretch>
+                      <a:fillRect/>
+                    </a:stretch>
+                  </pic:blipFill>
+                  <pic:spPr>
+                    <a:xfrm>
+                      <a:off x="0" y="0"/>
+                      <a:ext cx="3901778" cy="1066892"/>
+                    </a:xfrm>
+                    <a:prstGeom prst="rect">
+                      <a:avLst/>
+                    </a:prstGeom>
+                  </pic:spPr>
+                </pic:pic>
+              </a:graphicData>
+            </a:graphic>
+          </wp:inline>
+        </w:drawing>
+      </w:r>
+    </w:p>
+    <w:p>
+      <w:pPr>
+        <w:pStyle w:val="ListParagraph"/>
+        <w:ind w:left="360"/>
+        <w:jc w:val="both"/>
+        <w:rPr>
+          <w:rFonts w:ascii="Dax-Regular" w:hAnsi="Dax-Regular"/>
+          <w:lang w:val="es-419"/>
+        </w:rPr>
+      </w:pPr>
     </w:p>
     <w:p>
       <w:pPr>
@@ -1606,6 +2116,8 @@
         </w:rPr>
         <w:t xml:space="preserve">¿Qué hace la función </w:t>
       </w:r>
+      <w:proofErr w:type="spellStart"/>
+      <w:proofErr w:type="gramStart"/>
       <w:r>
         <w:rPr>
           <w:rFonts w:ascii="Consolas" w:hAnsi="Consolas"/>
@@ -1613,7 +2125,27 @@
           <w:iCs/>
           <w:lang w:val="es-419"/>
         </w:rPr>
-        <w:t>getElement()</w:t>
+        <w:t>getElement</w:t>
+      </w:r>
+      <w:proofErr w:type="spellEnd"/>
+      <w:r>
+        <w:rPr>
+          <w:rFonts w:ascii="Consolas" w:hAnsi="Consolas"/>
+          <w:b/>
+          <w:iCs/>
+          <w:lang w:val="es-419"/>
+        </w:rPr>
+        <w:t>(</w:t>
+      </w:r>
+      <w:proofErr w:type="gramEnd"/>
+      <w:r>
+        <w:rPr>
+          <w:rFonts w:ascii="Consolas" w:hAnsi="Consolas"/>
+          <w:b/>
+          <w:iCs/>
+          <w:lang w:val="es-419"/>
+        </w:rPr>
+        <w:t>)</w:t>
       </w:r>
       <w:r>
         <w:rPr>
@@ -1621,6 +2153,153 @@
           <w:lang w:val="es-419"/>
         </w:rPr>
         <w:t>?</w:t>
+      </w:r>
+    </w:p>
+    <w:p>
+      <w:pPr>
+        <w:pStyle w:val="ListParagraph"/>
+        <w:ind w:left="360"/>
+        <w:jc w:val="both"/>
+        <w:rPr>
+          <w:rFonts w:ascii="Dax-Regular" w:hAnsi="Dax-Regular"/>
+          <w:lang w:val="es-419"/>
+        </w:rPr>
+      </w:pPr>
+    </w:p>
+    <w:p>
+      <w:pPr>
+        <w:pStyle w:val="ListParagraph"/>
+        <w:ind w:left="360"/>
+        <w:jc w:val="both"/>
+        <w:rPr>
+          <w:rFonts w:ascii="Dax-Regular" w:hAnsi="Dax-Regular"/>
+          <w:lang w:val="es-419"/>
+        </w:rPr>
+      </w:pPr>
+      <w:r>
+        <w:rPr>
+          <w:rFonts w:ascii="Dax-Regular" w:hAnsi="Dax-Regular"/>
+          <w:lang w:val="es-419"/>
+        </w:rPr>
+        <w:t xml:space="preserve">La función obtiene el elemento, con el </w:t>
+      </w:r>
+      <w:r>
+        <w:rPr>
+          <w:rFonts w:ascii="Dax-Regular" w:hAnsi="Dax-Regular"/>
+          <w:lang w:val="es-419"/>
+        </w:rPr>
+        <w:t xml:space="preserve">índice que </w:t>
+      </w:r>
+      <w:r>
+        <w:rPr>
+          <w:rFonts w:ascii="Dax-Regular" w:hAnsi="Dax-Regular"/>
+          <w:lang w:val="es-419"/>
+        </w:rPr>
+        <w:t xml:space="preserve">se pide como </w:t>
+      </w:r>
+      <w:r>
+        <w:rPr>
+          <w:rFonts w:ascii="Dax-Regular" w:hAnsi="Dax-Regular"/>
+          <w:lang w:val="es-419"/>
+        </w:rPr>
+        <w:t>parámetro, funciona</w:t>
+      </w:r>
+      <w:r>
+        <w:rPr>
+          <w:rFonts w:ascii="Dax-Regular" w:hAnsi="Dax-Regular"/>
+          <w:lang w:val="es-419"/>
+        </w:rPr>
+        <w:t xml:space="preserve"> distinto para un </w:t>
+      </w:r>
+      <w:proofErr w:type="spellStart"/>
+      <w:proofErr w:type="gramStart"/>
+      <w:r>
+        <w:rPr>
+          <w:rFonts w:ascii="Dax-Regular" w:hAnsi="Dax-Regular"/>
+          <w:lang w:val="es-419"/>
+        </w:rPr>
+        <w:t>arraylist</w:t>
+      </w:r>
+      <w:proofErr w:type="spellEnd"/>
+      <w:r>
+        <w:rPr>
+          <w:rFonts w:ascii="Dax-Regular" w:hAnsi="Dax-Regular"/>
+          <w:lang w:val="es-419"/>
+        </w:rPr>
+        <w:t>(</w:t>
+      </w:r>
+      <w:r>
+        <w:rPr>
+          <w:rFonts w:ascii="Dax-Regular" w:hAnsi="Dax-Regular"/>
+          <w:lang w:val="es-419"/>
+        </w:rPr>
+        <w:t xml:space="preserve"> busca</w:t>
+      </w:r>
+      <w:proofErr w:type="gramEnd"/>
+      <w:r>
+        <w:rPr>
+          <w:rFonts w:ascii="Dax-Regular" w:hAnsi="Dax-Regular"/>
+          <w:lang w:val="es-419"/>
+        </w:rPr>
+        <w:t xml:space="preserve"> el índice que se pasó por parámetro) </w:t>
+      </w:r>
+      <w:r>
+        <w:rPr>
+          <w:rFonts w:ascii="Dax-Regular" w:hAnsi="Dax-Regular"/>
+          <w:lang w:val="es-419"/>
+        </w:rPr>
+        <w:t xml:space="preserve">, que para un </w:t>
+      </w:r>
+      <w:proofErr w:type="spellStart"/>
+      <w:r>
+        <w:rPr>
+          <w:rFonts w:ascii="Dax-Regular" w:hAnsi="Dax-Regular"/>
+          <w:lang w:val="es-419"/>
+        </w:rPr>
+        <w:t>linkedlist</w:t>
+      </w:r>
+      <w:proofErr w:type="spellEnd"/>
+      <w:r>
+        <w:rPr>
+          <w:rFonts w:ascii="Dax-Regular" w:hAnsi="Dax-Regular"/>
+          <w:lang w:val="es-419"/>
+        </w:rPr>
+        <w:t xml:space="preserve">( busca </w:t>
+      </w:r>
+      <w:r>
+        <w:rPr>
+          <w:rFonts w:ascii="Dax-Regular" w:hAnsi="Dax-Regular"/>
+          <w:lang w:val="es-419"/>
+        </w:rPr>
+        <w:t>nodo por nodo</w:t>
+      </w:r>
+      <w:r>
+        <w:rPr>
+          <w:rFonts w:ascii="Dax-Regular" w:hAnsi="Dax-Regular"/>
+          <w:lang w:val="es-419"/>
+        </w:rPr>
+        <w:t xml:space="preserve"> con un contador, </w:t>
+      </w:r>
+      <w:r>
+        <w:rPr>
+          <w:rFonts w:ascii="Dax-Regular" w:hAnsi="Dax-Regular"/>
+          <w:lang w:val="es-419"/>
+        </w:rPr>
+        <w:t>que termina cuando llegue al parámetro que se insertó</w:t>
+      </w:r>
+      <w:r>
+        <w:rPr>
+          <w:rFonts w:ascii="Dax-Regular" w:hAnsi="Dax-Regular"/>
+          <w:lang w:val="es-419"/>
+        </w:rPr>
+        <w:t xml:space="preserve"> </w:t>
+      </w:r>
+      <w:r>
+        <w:rPr>
+          <w:rFonts w:ascii="Dax-Regular" w:hAnsi="Dax-Regular"/>
+          <w:lang w:val="es-419"/>
+        </w:rPr>
+        <w:t>)</w:t>
       </w:r>
     </w:p>
     <w:p>
@@ -1643,6 +2322,8 @@
         </w:rPr>
         <w:t xml:space="preserve">¿Qué hace la función </w:t>
       </w:r>
+      <w:proofErr w:type="spellStart"/>
+      <w:proofErr w:type="gramStart"/>
       <w:r>
         <w:rPr>
           <w:rFonts w:ascii="Consolas" w:hAnsi="Consolas"/>
@@ -1650,7 +2331,27 @@
           <w:iCs/>
           <w:lang w:val="es-419"/>
         </w:rPr>
-        <w:t>subList()</w:t>
+        <w:t>subList</w:t>
+      </w:r>
+      <w:proofErr w:type="spellEnd"/>
+      <w:r>
+        <w:rPr>
+          <w:rFonts w:ascii="Consolas" w:hAnsi="Consolas"/>
+          <w:b/>
+          <w:iCs/>
+          <w:lang w:val="es-419"/>
+        </w:rPr>
+        <w:t>(</w:t>
+      </w:r>
+      <w:proofErr w:type="gramEnd"/>
+      <w:r>
+        <w:rPr>
+          <w:rFonts w:ascii="Consolas" w:hAnsi="Consolas"/>
+          <w:b/>
+          <w:iCs/>
+          <w:lang w:val="es-419"/>
+        </w:rPr>
+        <w:t>)</w:t>
       </w:r>
       <w:r>
         <w:rPr>
@@ -1659,6 +2360,17 @@
         </w:rPr>
         <w:t>?</w:t>
       </w:r>
+    </w:p>
+    <w:p>
+      <w:pPr>
+        <w:pStyle w:val="ListParagraph"/>
+        <w:ind w:left="360"/>
+        <w:jc w:val="both"/>
+        <w:rPr>
+          <w:rFonts w:ascii="Dax-Regular" w:hAnsi="Dax-Regular"/>
+          <w:lang w:val="es-419"/>
+        </w:rPr>
+      </w:pPr>
     </w:p>
     <w:p>
       <w:pPr>
@@ -1703,7 +2415,27 @@
           <w:bCs/>
           <w:lang w:val="es-419"/>
         </w:rPr>
-        <w:t>“SINGLE_LINKED”</w:t>
+        <w:t>“</w:t>
+      </w:r>
+      <w:proofErr w:type="gramStart"/>
+      <w:r>
+        <w:rPr>
+          <w:rFonts w:ascii="Consolas" w:hAnsi="Consolas"/>
+          <w:b/>
+          <w:bCs/>
+          <w:lang w:val="es-419"/>
+        </w:rPr>
+        <w:t>SINGLE</w:t>
+      </w:r>
+      <w:proofErr w:type="gramEnd"/>
+      <w:r>
+        <w:rPr>
+          <w:rFonts w:ascii="Consolas" w:hAnsi="Consolas"/>
+          <w:b/>
+          <w:bCs/>
+          <w:lang w:val="es-419"/>
+        </w:rPr>
+        <w:t>_LINKED”</w:t>
       </w:r>
       <w:r>
         <w:rPr>
@@ -2625,4 +3357,260 @@
     </a:ext>
   </a:extLst>
 </a:theme>
+</file>
+
+<file path=customXml/item1.xml><?xml version="1.0" encoding="utf-8"?>
+<ct:contentTypeSchema xmlns:ct="http://schemas.microsoft.com/office/2006/metadata/contentType" xmlns:ma="http://schemas.microsoft.com/office/2006/metadata/properties/metaAttributes" ct:_="" ma:_="" ma:contentTypeName="Documento" ma:contentTypeID="0x0101006746CF67AE0A634AB38A65D6C93032C4" ma:contentTypeVersion="9" ma:contentTypeDescription="Crear nuevo documento." ma:contentTypeScope="" ma:versionID="e5746e2109df6c42bf1855a07bf77d40">
+  <xsd:schema xmlns:xsd="http://www.w3.org/2001/XMLSchema" xmlns:xs="http://www.w3.org/2001/XMLSchema" xmlns:p="http://schemas.microsoft.com/office/2006/metadata/properties" xmlns:ns3="ad910a11-f1f9-4a94-924c-fc46673cdace" xmlns:ns4="7d847a95-18cb-4377-8158-8321c814590f" targetNamespace="http://schemas.microsoft.com/office/2006/metadata/properties" ma:root="true" ma:fieldsID="ccd779df4e5c4c325145ba1d27f67836" ns3:_="" ns4:_="">
+    <xsd:import namespace="ad910a11-f1f9-4a94-924c-fc46673cdace"/>
+    <xsd:import namespace="7d847a95-18cb-4377-8158-8321c814590f"/>
+    <xsd:element name="properties">
+      <xsd:complexType>
+        <xsd:sequence>
+          <xsd:element name="documentManagement">
+            <xsd:complexType>
+              <xsd:all>
+                <xsd:element ref="ns3:MediaServiceMetadata" minOccurs="0"/>
+                <xsd:element ref="ns3:MediaServiceFastMetadata" minOccurs="0"/>
+                <xsd:element ref="ns3:MediaServiceAutoKeyPoints" minOccurs="0"/>
+                <xsd:element ref="ns3:MediaServiceKeyPoints" minOccurs="0"/>
+                <xsd:element ref="ns4:SharedWithUsers" minOccurs="0"/>
+                <xsd:element ref="ns4:SharedWithDetails" minOccurs="0"/>
+                <xsd:element ref="ns4:SharingHintHash" minOccurs="0"/>
+                <xsd:element ref="ns3:MediaServiceDateTaken" minOccurs="0"/>
+                <xsd:element ref="ns3:MediaServiceAutoTags" minOccurs="0"/>
+              </xsd:all>
+            </xsd:complexType>
+          </xsd:element>
+        </xsd:sequence>
+      </xsd:complexType>
+    </xsd:element>
+  </xsd:schema>
+  <xsd:schema xmlns:xsd="http://www.w3.org/2001/XMLSchema" xmlns:xs="http://www.w3.org/2001/XMLSchema" xmlns:dms="http://schemas.microsoft.com/office/2006/documentManagement/types" xmlns:pc="http://schemas.microsoft.com/office/infopath/2007/PartnerControls" targetNamespace="ad910a11-f1f9-4a94-924c-fc46673cdace" elementFormDefault="qualified">
+    <xsd:import namespace="http://schemas.microsoft.com/office/2006/documentManagement/types"/>
+    <xsd:import namespace="http://schemas.microsoft.com/office/infopath/2007/PartnerControls"/>
+    <xsd:element name="MediaServiceMetadata" ma:index="8" nillable="true" ma:displayName="MediaServiceMetadata" ma:hidden="true" ma:internalName="MediaServiceMetadata" ma:readOnly="true">
+      <xsd:simpleType>
+        <xsd:restriction base="dms:Note"/>
+      </xsd:simpleType>
+    </xsd:element>
+    <xsd:element name="MediaServiceFastMetadata" ma:index="9" nillable="true" ma:displayName="MediaServiceFastMetadata" ma:hidden="true" ma:internalName="MediaServiceFastMetadata" ma:readOnly="true">
+      <xsd:simpleType>
+        <xsd:restriction base="dms:Note"/>
+      </xsd:simpleType>
+    </xsd:element>
+    <xsd:element name="MediaServiceAutoKeyPoints" ma:index="10" nillable="true" ma:displayName="MediaServiceAutoKeyPoints" ma:hidden="true" ma:internalName="MediaServiceAutoKeyPoints" ma:readOnly="true">
+      <xsd:simpleType>
+        <xsd:restriction base="dms:Note"/>
+      </xsd:simpleType>
+    </xsd:element>
+    <xsd:element name="MediaServiceKeyPoints" ma:index="11" nillable="true" ma:displayName="KeyPoints" ma:internalName="MediaServiceKeyPoints" ma:readOnly="true">
+      <xsd:simpleType>
+        <xsd:restriction base="dms:Note">
+          <xsd:maxLength value="255"/>
+        </xsd:restriction>
+      </xsd:simpleType>
+    </xsd:element>
+    <xsd:element name="MediaServiceDateTaken" ma:index="15" nillable="true" ma:displayName="MediaServiceDateTaken" ma:hidden="true" ma:internalName="MediaServiceDateTaken" ma:readOnly="true">
+      <xsd:simpleType>
+        <xsd:restriction base="dms:Text"/>
+      </xsd:simpleType>
+    </xsd:element>
+    <xsd:element name="MediaServiceAutoTags" ma:index="16" nillable="true" ma:displayName="Tags" ma:internalName="MediaServiceAutoTags" ma:readOnly="true">
+      <xsd:simpleType>
+        <xsd:restriction base="dms:Text"/>
+      </xsd:simpleType>
+    </xsd:element>
+  </xsd:schema>
+  <xsd:schema xmlns:xsd="http://www.w3.org/2001/XMLSchema" xmlns:xs="http://www.w3.org/2001/XMLSchema" xmlns:dms="http://schemas.microsoft.com/office/2006/documentManagement/types" xmlns:pc="http://schemas.microsoft.com/office/infopath/2007/PartnerControls" targetNamespace="7d847a95-18cb-4377-8158-8321c814590f" elementFormDefault="qualified">
+    <xsd:import namespace="http://schemas.microsoft.com/office/2006/documentManagement/types"/>
+    <xsd:import namespace="http://schemas.microsoft.com/office/infopath/2007/PartnerControls"/>
+    <xsd:element name="SharedWithUsers" ma:index="12" nillable="true" ma:displayName="Compartido con" ma:internalName="SharedWithUsers" ma:readOnly="true">
+      <xsd:complexType>
+        <xsd:complexContent>
+          <xsd:extension base="dms:UserMulti">
+            <xsd:sequence>
+              <xsd:element name="UserInfo" minOccurs="0" maxOccurs="unbounded">
+                <xsd:complexType>
+                  <xsd:sequence>
+                    <xsd:element name="DisplayName" type="xsd:string" minOccurs="0"/>
+                    <xsd:element name="AccountId" type="dms:UserId" minOccurs="0" nillable="true"/>
+                    <xsd:element name="AccountType" type="xsd:string" minOccurs="0"/>
+                  </xsd:sequence>
+                </xsd:complexType>
+              </xsd:element>
+            </xsd:sequence>
+          </xsd:extension>
+        </xsd:complexContent>
+      </xsd:complexType>
+    </xsd:element>
+    <xsd:element name="SharedWithDetails" ma:index="13" nillable="true" ma:displayName="Detalles de uso compartido" ma:internalName="SharedWithDetails" ma:readOnly="true">
+      <xsd:simpleType>
+        <xsd:restriction base="dms:Note">
+          <xsd:maxLength value="255"/>
+        </xsd:restriction>
+      </xsd:simpleType>
+    </xsd:element>
+    <xsd:element name="SharingHintHash" ma:index="14" nillable="true" ma:displayName="Hash de la sugerencia para compartir" ma:hidden="true" ma:internalName="SharingHintHash" ma:readOnly="true">
+      <xsd:simpleType>
+        <xsd:restriction base="dms:Text"/>
+      </xsd:simpleType>
+    </xsd:element>
+  </xsd:schema>
+  <xsd:schema xmlns="http://schemas.openxmlformats.org/package/2006/metadata/core-properties" xmlns:xsd="http://www.w3.org/2001/XMLSchema" xmlns:xsi="http://www.w3.org/2001/XMLSchema-instance" xmlns:dc="http://purl.org/dc/elements/1.1/" xmlns:dcterms="http://purl.org/dc/terms/" xmlns:odoc="http://schemas.microsoft.com/internal/obd" targetNamespace="http://schemas.openxmlformats.org/package/2006/metadata/core-properties" elementFormDefault="qualified" attributeFormDefault="unqualified" blockDefault="#all">
+    <xsd:import namespace="http://purl.org/dc/elements/1.1/" schemaLocation="http://dublincore.org/schemas/xmls/qdc/2003/04/02/dc.xsd"/>
+    <xsd:import namespace="http://purl.org/dc/terms/" schemaLocation="http://dublincore.org/schemas/xmls/qdc/2003/04/02/dcterms.xsd"/>
+    <xsd:element name="coreProperties" type="CT_coreProperties"/>
+    <xsd:complexType name="CT_coreProperties">
+      <xsd:all>
+        <xsd:element ref="dc:creator" minOccurs="0" maxOccurs="1"/>
+        <xsd:element ref="dcterms:created" minOccurs="0" maxOccurs="1"/>
+        <xsd:element ref="dc:identifier" minOccurs="0" maxOccurs="1"/>
+        <xsd:element name="contentType" minOccurs="0" maxOccurs="1" type="xsd:string" ma:index="0" ma:displayName="Tipo de contenido"/>
+        <xsd:element ref="dc:title" minOccurs="0" maxOccurs="1" ma:index="4" ma:displayName="Título"/>
+        <xsd:element ref="dc:subject" minOccurs="0" maxOccurs="1"/>
+        <xsd:element ref="dc:description" minOccurs="0" maxOccurs="1"/>
+        <xsd:element name="keywords" minOccurs="0" maxOccurs="1" type="xsd:string"/>
+        <xsd:element ref="dc:language" minOccurs="0" maxOccurs="1"/>
+        <xsd:element name="category" minOccurs="0" maxOccurs="1" type="xsd:string"/>
+        <xsd:element name="version" minOccurs="0" maxOccurs="1" type="xsd:string"/>
+        <xsd:element name="revision" minOccurs="0" maxOccurs="1" type="xsd:string">
+          <xsd:annotation>
+            <xsd:documentation>
+                        This value indicates the number of saves or revisions. The application is responsible for updating this value after each revision.
+                    </xsd:documentation>
+          </xsd:annotation>
+        </xsd:element>
+        <xsd:element name="lastModifiedBy" minOccurs="0" maxOccurs="1" type="xsd:string"/>
+        <xsd:element ref="dcterms:modified" minOccurs="0" maxOccurs="1"/>
+        <xsd:element name="contentStatus" minOccurs="0" maxOccurs="1" type="xsd:string"/>
+      </xsd:all>
+    </xsd:complexType>
+  </xsd:schema>
+  <xs:schema xmlns:pc="http://schemas.microsoft.com/office/infopath/2007/PartnerControls" xmlns:xs="http://www.w3.org/2001/XMLSchema" targetNamespace="http://schemas.microsoft.com/office/infopath/2007/PartnerControls" elementFormDefault="qualified" attributeFormDefault="unqualified">
+    <xs:element name="Person">
+      <xs:complexType>
+        <xs:sequence>
+          <xs:element ref="pc:DisplayName" minOccurs="0"/>
+          <xs:element ref="pc:AccountId" minOccurs="0"/>
+          <xs:element ref="pc:AccountType" minOccurs="0"/>
+        </xs:sequence>
+      </xs:complexType>
+    </xs:element>
+    <xs:element name="DisplayName" type="xs:string"/>
+    <xs:element name="AccountId" type="xs:string"/>
+    <xs:element name="AccountType" type="xs:string"/>
+    <xs:element name="BDCAssociatedEntity">
+      <xs:complexType>
+        <xs:sequence>
+          <xs:element ref="pc:BDCEntity" minOccurs="0" maxOccurs="unbounded"/>
+        </xs:sequence>
+        <xs:attribute ref="pc:EntityNamespace"/>
+        <xs:attribute ref="pc:EntityName"/>
+        <xs:attribute ref="pc:SystemInstanceName"/>
+        <xs:attribute ref="pc:AssociationName"/>
+      </xs:complexType>
+    </xs:element>
+    <xs:attribute name="EntityNamespace" type="xs:string"/>
+    <xs:attribute name="EntityName" type="xs:string"/>
+    <xs:attribute name="SystemInstanceName" type="xs:string"/>
+    <xs:attribute name="AssociationName" type="xs:string"/>
+    <xs:element name="BDCEntity">
+      <xs:complexType>
+        <xs:sequence>
+          <xs:element ref="pc:EntityDisplayName" minOccurs="0"/>
+          <xs:element ref="pc:EntityInstanceReference" minOccurs="0"/>
+          <xs:element ref="pc:EntityId1" minOccurs="0"/>
+          <xs:element ref="pc:EntityId2" minOccurs="0"/>
+          <xs:element ref="pc:EntityId3" minOccurs="0"/>
+          <xs:element ref="pc:EntityId4" minOccurs="0"/>
+          <xs:element ref="pc:EntityId5" minOccurs="0"/>
+        </xs:sequence>
+      </xs:complexType>
+    </xs:element>
+    <xs:element name="EntityDisplayName" type="xs:string"/>
+    <xs:element name="EntityInstanceReference" type="xs:string"/>
+    <xs:element name="EntityId1" type="xs:string"/>
+    <xs:element name="EntityId2" type="xs:string"/>
+    <xs:element name="EntityId3" type="xs:string"/>
+    <xs:element name="EntityId4" type="xs:string"/>
+    <xs:element name="EntityId5" type="xs:string"/>
+    <xs:element name="Terms">
+      <xs:complexType>
+        <xs:sequence>
+          <xs:element ref="pc:TermInfo" minOccurs="0" maxOccurs="unbounded"/>
+        </xs:sequence>
+      </xs:complexType>
+    </xs:element>
+    <xs:element name="TermInfo">
+      <xs:complexType>
+        <xs:sequence>
+          <xs:element ref="pc:TermName" minOccurs="0"/>
+          <xs:element ref="pc:TermId" minOccurs="0"/>
+        </xs:sequence>
+      </xs:complexType>
+    </xs:element>
+    <xs:element name="TermName" type="xs:string"/>
+    <xs:element name="TermId" type="xs:string"/>
+  </xs:schema>
+</ct:contentTypeSchema>
+</file>
+
+<file path=customXml/item2.xml><?xml version="1.0" encoding="utf-8"?>
+<?mso-contentType ?>
+<FormTemplates xmlns="http://schemas.microsoft.com/sharepoint/v3/contenttype/forms">
+  <Display>DocumentLibraryForm</Display>
+  <Edit>DocumentLibraryForm</Edit>
+  <New>DocumentLibraryForm</New>
+</FormTemplates>
+</file>
+
+<file path=customXml/item3.xml><?xml version="1.0" encoding="utf-8"?>
+<p:properties xmlns:p="http://schemas.microsoft.com/office/2006/metadata/properties" xmlns:xsi="http://www.w3.org/2001/XMLSchema-instance" xmlns:pc="http://schemas.microsoft.com/office/infopath/2007/PartnerControls">
+  <documentManagement/>
+</p:properties>
+</file>
+
+<file path=customXml/itemProps1.xml><?xml version="1.0" encoding="utf-8"?>
+<ds:datastoreItem xmlns:ds="http://schemas.openxmlformats.org/officeDocument/2006/customXml" ds:itemID="{98814DBC-FE44-4049-B7A4-AB7D70A7677A}">
+  <ds:schemaRefs>
+    <ds:schemaRef ds:uri="http://schemas.microsoft.com/office/2006/metadata/contentType"/>
+    <ds:schemaRef ds:uri="http://schemas.microsoft.com/office/2006/metadata/properties/metaAttributes"/>
+    <ds:schemaRef ds:uri="http://www.w3.org/2001/XMLSchema"/>
+    <ds:schemaRef ds:uri="http://schemas.microsoft.com/office/2006/metadata/properties"/>
+    <ds:schemaRef ds:uri="ad910a11-f1f9-4a94-924c-fc46673cdace"/>
+    <ds:schemaRef ds:uri="7d847a95-18cb-4377-8158-8321c814590f"/>
+    <ds:schemaRef ds:uri="http://schemas.microsoft.com/office/2006/documentManagement/types"/>
+    <ds:schemaRef ds:uri="http://schemas.microsoft.com/office/infopath/2007/PartnerControls"/>
+    <ds:schemaRef ds:uri="http://schemas.openxmlformats.org/package/2006/metadata/core-properties"/>
+    <ds:schemaRef ds:uri="http://purl.org/dc/elements/1.1/"/>
+    <ds:schemaRef ds:uri="http://purl.org/dc/terms/"/>
+    <ds:schemaRef ds:uri="http://schemas.microsoft.com/internal/obd"/>
+  </ds:schemaRefs>
+</ds:datastoreItem>
+</file>
+
+<file path=customXml/itemProps2.xml><?xml version="1.0" encoding="utf-8"?>
+<ds:datastoreItem xmlns:ds="http://schemas.openxmlformats.org/officeDocument/2006/customXml" ds:itemID="{DF16F589-325C-4340-B5D6-F86D39200C21}">
+  <ds:schemaRefs>
+    <ds:schemaRef ds:uri="http://schemas.microsoft.com/sharepoint/v3/contenttype/forms"/>
+  </ds:schemaRefs>
+</ds:datastoreItem>
+</file>
+
+<file path=customXml/itemProps3.xml><?xml version="1.0" encoding="utf-8"?>
+<ds:datastoreItem xmlns:ds="http://schemas.openxmlformats.org/officeDocument/2006/customXml" ds:itemID="{DFAE88B2-260B-4850-B79F-15328D6DC821}">
+  <ds:schemaRefs>
+    <ds:schemaRef ds:uri="http://www.w3.org/XML/1998/namespace"/>
+    <ds:schemaRef ds:uri="ad910a11-f1f9-4a94-924c-fc46673cdace"/>
+    <ds:schemaRef ds:uri="http://schemas.microsoft.com/office/infopath/2007/PartnerControls"/>
+    <ds:schemaRef ds:uri="http://purl.org/dc/elements/1.1/"/>
+    <ds:schemaRef ds:uri="http://purl.org/dc/dcmitype/"/>
+    <ds:schemaRef ds:uri="http://schemas.microsoft.com/office/2006/documentManagement/types"/>
+    <ds:schemaRef ds:uri="7d847a95-18cb-4377-8158-8321c814590f"/>
+    <ds:schemaRef ds:uri="http://purl.org/dc/terms/"/>
+    <ds:schemaRef ds:uri="http://schemas.openxmlformats.org/package/2006/metadata/core-properties"/>
+    <ds:schemaRef ds:uri="http://schemas.microsoft.com/office/2006/metadata/properties"/>
+  </ds:schemaRefs>
+</ds:datastoreItem>
 </file>
</xml_diff>